<commit_message>
Guide Completate e Doc solo da revisionare (+mancano i test)
</commit_message>
<xml_diff>
--- a/Documentazione/4-Guide_Librerie/Guida_Libreria2_(Pulsante+LED).docx
+++ b/Documentazione/4-Guide_Librerie/Guida_Libreria2_(Pulsante+LED).docx
@@ -4914,13 +4914,7 @@
         <w:rPr>
           <w:lang w:val="it-CH"/>
         </w:rPr>
-        <w:t xml:space="preserve">istanze </w:t>
-      </w:r>
-      <w:r>
-        <w:rPr>
-          <w:lang w:val="it-CH"/>
-        </w:rPr>
-        <w:t>delle nostre librerie</w:t>
+        <w:t>istanze delle nostre librerie</w:t>
       </w:r>
       <w:r>
         <w:rPr>
@@ -5090,37 +5084,7 @@
         <w:rPr>
           <w:lang w:val="it-CH"/>
         </w:rPr>
-        <w:t>Nel metodo setup richiamiamo i metodi che abbiamo creato nelle librerie</w:t>
-      </w:r>
-      <w:r>
-        <w:rPr>
-          <w:lang w:val="it-CH"/>
-        </w:rPr>
-        <w:t xml:space="preserve"> che si occupa</w:t>
-      </w:r>
-      <w:r>
-        <w:rPr>
-          <w:lang w:val="it-CH"/>
-        </w:rPr>
-        <w:t>no</w:t>
-      </w:r>
-      <w:r>
-        <w:rPr>
-          <w:lang w:val="it-CH"/>
-        </w:rPr>
-        <w:t xml:space="preserve"> di attribuire </w:t>
-      </w:r>
-      <w:r>
-        <w:rPr>
-          <w:lang w:val="it-CH"/>
-        </w:rPr>
-        <w:t>al pin di scrittura del led e a quello di lettura del bottone</w:t>
-      </w:r>
-      <w:r>
-        <w:rPr>
-          <w:lang w:val="it-CH"/>
-        </w:rPr>
-        <w:t xml:space="preserve"> un pin di Digispark:</w:t>
+        <w:t>Nel metodo setup richiamiamo i metodi che abbiamo creato nelle librerie che si occupano di attribuire al pin di scrittura del led e a quello di lettura del bottone un pin di Digispark:</w:t>
       </w:r>
     </w:p>
     <w:p>
@@ -5392,31 +5356,7 @@
         <w:rPr>
           <w:lang w:val="it-CH"/>
         </w:rPr>
-        <w:t xml:space="preserve"> è leggere </w:t>
-      </w:r>
-      <w:r>
-        <w:rPr>
-          <w:lang w:val="it-CH"/>
-        </w:rPr>
-        <w:t>lo stato del bottone</w:t>
-      </w:r>
-      <w:r>
-        <w:rPr>
-          <w:lang w:val="it-CH"/>
-        </w:rPr>
-        <w:t xml:space="preserve"> mem</w:t>
-      </w:r>
-      <w:r>
-        <w:rPr>
-          <w:lang w:val="it-CH"/>
-        </w:rPr>
-        <w:t>orizzarlo in una variabile</w:t>
-      </w:r>
-      <w:r>
-        <w:rPr>
-          <w:lang w:val="it-CH"/>
-        </w:rPr>
-        <w:t>:</w:t>
+        <w:t xml:space="preserve"> è leggere lo stato del bottone memorizzarlo in una variabile:</w:t>
       </w:r>
     </w:p>
     <w:p>
@@ -5520,27 +5460,25 @@
       </w:tr>
     </w:tbl>
     <w:p>
-      <w:bookmarkStart w:id="13" w:name="_GoBack"/>
-      <w:bookmarkEnd w:id="13"/>
-    </w:p>
-    <w:p>
       <w:pPr>
         <w:pStyle w:val="Paragrafoelenco"/>
         <w:rPr>
           <w:lang w:val="it-CH"/>
         </w:rPr>
       </w:pPr>
-      <w:r>
-        <w:rPr>
-          <w:lang w:val="it-CH"/>
-        </w:rPr>
-        <w:t xml:space="preserve">L’ultima parte di codice </w:t>
-      </w:r>
-      <w:r>
-        <w:rPr>
-          <w:lang w:val="it-CH"/>
-        </w:rPr>
-        <w:t xml:space="preserve">controlla se il bottone è premuto o meno, in caso positivo il led </w:t>
+    </w:p>
+    <w:p>
+      <w:pPr>
+        <w:pStyle w:val="Paragrafoelenco"/>
+        <w:rPr>
+          <w:lang w:val="it-CH"/>
+        </w:rPr>
+      </w:pPr>
+      <w:r>
+        <w:rPr>
+          <w:lang w:val="it-CH"/>
+        </w:rPr>
+        <w:t xml:space="preserve">L’ultima parte di codice controlla se il bottone è premuto o meno, in caso positivo il led </w:t>
       </w:r>
       <w:proofErr w:type="spellStart"/>
       <w:r>
@@ -5554,13 +5492,7 @@
         <w:rPr>
           <w:lang w:val="it-CH"/>
         </w:rPr>
-        <w:t>, altrimenti rimarrà spento</w:t>
-      </w:r>
-      <w:r>
-        <w:rPr>
-          <w:lang w:val="it-CH"/>
-        </w:rPr>
-        <w:t>:</w:t>
+        <w:t>, altrimenti rimarrà spento:</w:t>
       </w:r>
     </w:p>
     <w:p>
@@ -5786,19 +5718,15 @@
     </w:tbl>
     <w:p>
       <w:pPr>
-        <w:spacing w:before="160"/>
-        <w:rPr>
-          <w:lang w:val="it-CH"/>
-        </w:rPr>
-      </w:pPr>
-    </w:p>
-    <w:p>
-      <w:pPr>
         <w:pStyle w:val="Paragrafoelenco"/>
-        <w:numPr>
-          <w:ilvl w:val="0"/>
-          <w:numId w:val="15"/>
-        </w:numPr>
+        <w:rPr>
+          <w:lang w:val="it-CH"/>
+        </w:rPr>
+      </w:pPr>
+    </w:p>
+    <w:p>
+      <w:pPr>
+        <w:pStyle w:val="Paragrafoelenco"/>
         <w:rPr>
           <w:lang w:val="it-CH"/>
         </w:rPr>
@@ -6192,6 +6120,7 @@
         <w:rPr>
           <w:lang w:val="it-CH"/>
         </w:rPr>
+        <w:lastRenderedPageBreak/>
         <w:t>Nel metodo setup richiamiamo i metodi che abbiamo creato nelle librerie che si occupano di attribuire al pin di scrittura del led e a quello di lettura del bottone un pin di Digispark:</w:t>
       </w:r>
     </w:p>
@@ -6464,13 +6393,7 @@
         <w:rPr>
           <w:lang w:val="it-CH"/>
         </w:rPr>
-        <w:t xml:space="preserve"> è</w:t>
-      </w:r>
-      <w:r>
-        <w:rPr>
-          <w:lang w:val="it-CH"/>
-        </w:rPr>
-        <w:t xml:space="preserve"> invertire una variabile chiamata </w:t>
+        <w:t xml:space="preserve"> è invertire una variabile chiamata </w:t>
       </w:r>
       <w:proofErr w:type="spellStart"/>
       <w:r>
@@ -6720,25 +6643,7 @@
         <w:rPr>
           <w:lang w:val="it-CH"/>
         </w:rPr>
-        <w:t xml:space="preserve">Il </w:t>
-      </w:r>
-      <w:r>
-        <w:rPr>
-          <w:lang w:val="it-CH"/>
-        </w:rPr>
-        <w:t>terzo</w:t>
-      </w:r>
-      <w:r>
-        <w:rPr>
-          <w:lang w:val="it-CH"/>
-        </w:rPr>
-        <w:t xml:space="preserve"> esempio che abbiamo pensato</w:t>
-      </w:r>
-      <w:r>
-        <w:rPr>
-          <w:lang w:val="it-CH"/>
-        </w:rPr>
-        <w:t>, quando il bottone viene premuto, accende il led per 1 secondo, se al termine di questo secondo il bottone è ancora premuto, il led comincia a lampeggiare con una frequenza di 20 millisecondi</w:t>
+        <w:t>Il terzo esempio che abbiamo pensato, quando il bottone viene premuto, accende il led per 1 secondo, se al termine di questo secondo il bottone è ancora premuto, il led comincia a lampeggiare con una frequenza di 20 millisecondi</w:t>
       </w:r>
       <w:r>
         <w:rPr>
@@ -7355,15 +7260,31 @@
     </w:p>
     <w:p>
       <w:pPr>
+        <w:rPr>
+          <w:lang w:val="it-CH"/>
+        </w:rPr>
+      </w:pPr>
+      <w:r>
+        <w:rPr>
+          <w:lang w:val="it-CH"/>
+        </w:rPr>
+        <w:br w:type="page"/>
+      </w:r>
+    </w:p>
+    <w:p>
+      <w:pPr>
         <w:pStyle w:val="Paragrafoelenco"/>
         <w:rPr>
           <w:lang w:val="it-CH"/>
         </w:rPr>
       </w:pPr>
-      <w:r>
-        <w:rPr>
-          <w:lang w:val="it-CH"/>
-        </w:rPr>
+      <w:bookmarkStart w:id="13" w:name="_GoBack"/>
+      <w:bookmarkEnd w:id="13"/>
+      <w:r>
+        <w:rPr>
+          <w:lang w:val="it-CH"/>
+        </w:rPr>
+        <w:lastRenderedPageBreak/>
         <w:t xml:space="preserve">Adesso entriamo nella parte più sostanziosa del programma: il metodo </w:t>
       </w:r>
       <w:proofErr w:type="spellStart"/>
@@ -7407,19 +7328,7 @@
         <w:rPr>
           <w:lang w:val="it-CH"/>
         </w:rPr>
-        <w:t xml:space="preserve"> </w:t>
-      </w:r>
-      <w:r>
-        <w:rPr>
-          <w:lang w:val="it-CH"/>
-        </w:rPr>
-        <w:t>è leggere lo stato del bottone</w:t>
-      </w:r>
-      <w:r>
-        <w:rPr>
-          <w:lang w:val="it-CH"/>
-        </w:rPr>
-        <w:t>:</w:t>
+        <w:t xml:space="preserve"> è leggere lo stato del bottone:</w:t>
       </w:r>
     </w:p>
     <w:p>
@@ -7538,7 +7447,6 @@
         <w:rPr>
           <w:lang w:val="it-CH"/>
         </w:rPr>
-        <w:lastRenderedPageBreak/>
         <w:t>In fine, se il bottone viene premuto, accendiamo il led per 1 secondo. Se al termine di questo secondo il bottone è ancora premuto, il led comincerà a lampeggiare per 1500 millisecondi con una frequenza di 20 millisecondi. Se invece non è premuto, il led si spegne:</w:t>
       </w:r>
     </w:p>
@@ -8304,7 +8212,7 @@
                 <w:bCs/>
                 <w:noProof/>
               </w:rPr>
-              <w:t>9</w:t>
+              <w:t>10</w:t>
             </w:r>
             <w:r>
               <w:rPr>
@@ -8424,7 +8332,7 @@
         <v:path o:extrusionok="f" gradientshapeok="t" o:connecttype="rect"/>
         <o:lock v:ext="edit" aspectratio="t"/>
       </v:shapetype>
-      <v:shape id="_x0000_i1035" type="#_x0000_t75" alt="Risultati immagini per ATTENZIONE" style="width:5in;height:5in;visibility:visible;mso-wrap-style:square" o:bullet="t">
+      <v:shape id="_x0000_i1027" type="#_x0000_t75" alt="Risultati immagini per ATTENZIONE" style="width:5in;height:5in;visibility:visible;mso-wrap-style:square" o:bullet="t">
         <v:imagedata r:id="rId1" o:title="Risultati immagini per ATTENZIONE"/>
       </v:shape>
     </w:pict>
@@ -11238,7 +11146,7 @@
 </file>
 
 <file path=customXml/itemProps1.xml><?xml version="1.0" encoding="utf-8"?>
-<ds:datastoreItem xmlns:ds="http://schemas.openxmlformats.org/officeDocument/2006/customXml" ds:itemID="{2AE41C43-1EEF-458D-87A6-79FBE6B3B79E}">
+<ds:datastoreItem xmlns:ds="http://schemas.openxmlformats.org/officeDocument/2006/customXml" ds:itemID="{7400E16C-EBF7-4DFC-A800-2495153B2C40}">
   <ds:schemaRefs>
     <ds:schemaRef ds:uri="http://schemas.openxmlformats.org/officeDocument/2006/bibliography"/>
   </ds:schemaRefs>

</xml_diff>

<commit_message>
Revert "Guide Completate e Doc solo da revisionare (+mancano i test)"
This reverts commit 532d4a010ea2e677737227c0fc4b6de7d6f0545a.
</commit_message>
<xml_diff>
--- a/Documentazione/4-Guide_Librerie/Guida_Libreria2_(Pulsante+LED).docx
+++ b/Documentazione/4-Guide_Librerie/Guida_Libreria2_(Pulsante+LED).docx
@@ -4914,7 +4914,13 @@
         <w:rPr>
           <w:lang w:val="it-CH"/>
         </w:rPr>
-        <w:t>istanze delle nostre librerie</w:t>
+        <w:t xml:space="preserve">istanze </w:t>
+      </w:r>
+      <w:r>
+        <w:rPr>
+          <w:lang w:val="it-CH"/>
+        </w:rPr>
+        <w:t>delle nostre librerie</w:t>
       </w:r>
       <w:r>
         <w:rPr>
@@ -5084,7 +5090,37 @@
         <w:rPr>
           <w:lang w:val="it-CH"/>
         </w:rPr>
-        <w:t>Nel metodo setup richiamiamo i metodi che abbiamo creato nelle librerie che si occupano di attribuire al pin di scrittura del led e a quello di lettura del bottone un pin di Digispark:</w:t>
+        <w:t>Nel metodo setup richiamiamo i metodi che abbiamo creato nelle librerie</w:t>
+      </w:r>
+      <w:r>
+        <w:rPr>
+          <w:lang w:val="it-CH"/>
+        </w:rPr>
+        <w:t xml:space="preserve"> che si occupa</w:t>
+      </w:r>
+      <w:r>
+        <w:rPr>
+          <w:lang w:val="it-CH"/>
+        </w:rPr>
+        <w:t>no</w:t>
+      </w:r>
+      <w:r>
+        <w:rPr>
+          <w:lang w:val="it-CH"/>
+        </w:rPr>
+        <w:t xml:space="preserve"> di attribuire </w:t>
+      </w:r>
+      <w:r>
+        <w:rPr>
+          <w:lang w:val="it-CH"/>
+        </w:rPr>
+        <w:t>al pin di scrittura del led e a quello di lettura del bottone</w:t>
+      </w:r>
+      <w:r>
+        <w:rPr>
+          <w:lang w:val="it-CH"/>
+        </w:rPr>
+        <w:t xml:space="preserve"> un pin di Digispark:</w:t>
       </w:r>
     </w:p>
     <w:p>
@@ -5356,7 +5392,31 @@
         <w:rPr>
           <w:lang w:val="it-CH"/>
         </w:rPr>
-        <w:t xml:space="preserve"> è leggere lo stato del bottone memorizzarlo in una variabile:</w:t>
+        <w:t xml:space="preserve"> è leggere </w:t>
+      </w:r>
+      <w:r>
+        <w:rPr>
+          <w:lang w:val="it-CH"/>
+        </w:rPr>
+        <w:t>lo stato del bottone</w:t>
+      </w:r>
+      <w:r>
+        <w:rPr>
+          <w:lang w:val="it-CH"/>
+        </w:rPr>
+        <w:t xml:space="preserve"> mem</w:t>
+      </w:r>
+      <w:r>
+        <w:rPr>
+          <w:lang w:val="it-CH"/>
+        </w:rPr>
+        <w:t>orizzarlo in una variabile</w:t>
+      </w:r>
+      <w:r>
+        <w:rPr>
+          <w:lang w:val="it-CH"/>
+        </w:rPr>
+        <w:t>:</w:t>
       </w:r>
     </w:p>
     <w:p>
@@ -5460,25 +5520,27 @@
       </w:tr>
     </w:tbl>
     <w:p>
+      <w:bookmarkStart w:id="13" w:name="_GoBack"/>
+      <w:bookmarkEnd w:id="13"/>
+    </w:p>
+    <w:p>
       <w:pPr>
         <w:pStyle w:val="Paragrafoelenco"/>
         <w:rPr>
           <w:lang w:val="it-CH"/>
         </w:rPr>
       </w:pPr>
-    </w:p>
-    <w:p>
-      <w:pPr>
-        <w:pStyle w:val="Paragrafoelenco"/>
-        <w:rPr>
-          <w:lang w:val="it-CH"/>
-        </w:rPr>
-      </w:pPr>
-      <w:r>
-        <w:rPr>
-          <w:lang w:val="it-CH"/>
-        </w:rPr>
-        <w:t xml:space="preserve">L’ultima parte di codice controlla se il bottone è premuto o meno, in caso positivo il led </w:t>
+      <w:r>
+        <w:rPr>
+          <w:lang w:val="it-CH"/>
+        </w:rPr>
+        <w:t xml:space="preserve">L’ultima parte di codice </w:t>
+      </w:r>
+      <w:r>
+        <w:rPr>
+          <w:lang w:val="it-CH"/>
+        </w:rPr>
+        <w:t xml:space="preserve">controlla se il bottone è premuto o meno, in caso positivo il led </w:t>
       </w:r>
       <w:proofErr w:type="spellStart"/>
       <w:r>
@@ -5492,7 +5554,13 @@
         <w:rPr>
           <w:lang w:val="it-CH"/>
         </w:rPr>
-        <w:t>, altrimenti rimarrà spento:</w:t>
+        <w:t>, altrimenti rimarrà spento</w:t>
+      </w:r>
+      <w:r>
+        <w:rPr>
+          <w:lang w:val="it-CH"/>
+        </w:rPr>
+        <w:t>:</w:t>
       </w:r>
     </w:p>
     <w:p>
@@ -5718,15 +5786,19 @@
     </w:tbl>
     <w:p>
       <w:pPr>
+        <w:spacing w:before="160"/>
+        <w:rPr>
+          <w:lang w:val="it-CH"/>
+        </w:rPr>
+      </w:pPr>
+    </w:p>
+    <w:p>
+      <w:pPr>
         <w:pStyle w:val="Paragrafoelenco"/>
-        <w:rPr>
-          <w:lang w:val="it-CH"/>
-        </w:rPr>
-      </w:pPr>
-    </w:p>
-    <w:p>
-      <w:pPr>
-        <w:pStyle w:val="Paragrafoelenco"/>
+        <w:numPr>
+          <w:ilvl w:val="0"/>
+          <w:numId w:val="15"/>
+        </w:numPr>
         <w:rPr>
           <w:lang w:val="it-CH"/>
         </w:rPr>
@@ -6120,7 +6192,6 @@
         <w:rPr>
           <w:lang w:val="it-CH"/>
         </w:rPr>
-        <w:lastRenderedPageBreak/>
         <w:t>Nel metodo setup richiamiamo i metodi che abbiamo creato nelle librerie che si occupano di attribuire al pin di scrittura del led e a quello di lettura del bottone un pin di Digispark:</w:t>
       </w:r>
     </w:p>
@@ -6393,7 +6464,13 @@
         <w:rPr>
           <w:lang w:val="it-CH"/>
         </w:rPr>
-        <w:t xml:space="preserve"> è invertire una variabile chiamata </w:t>
+        <w:t xml:space="preserve"> è</w:t>
+      </w:r>
+      <w:r>
+        <w:rPr>
+          <w:lang w:val="it-CH"/>
+        </w:rPr>
+        <w:t xml:space="preserve"> invertire una variabile chiamata </w:t>
       </w:r>
       <w:proofErr w:type="spellStart"/>
       <w:r>
@@ -6643,7 +6720,25 @@
         <w:rPr>
           <w:lang w:val="it-CH"/>
         </w:rPr>
-        <w:t>Il terzo esempio che abbiamo pensato, quando il bottone viene premuto, accende il led per 1 secondo, se al termine di questo secondo il bottone è ancora premuto, il led comincia a lampeggiare con una frequenza di 20 millisecondi</w:t>
+        <w:t xml:space="preserve">Il </w:t>
+      </w:r>
+      <w:r>
+        <w:rPr>
+          <w:lang w:val="it-CH"/>
+        </w:rPr>
+        <w:t>terzo</w:t>
+      </w:r>
+      <w:r>
+        <w:rPr>
+          <w:lang w:val="it-CH"/>
+        </w:rPr>
+        <w:t xml:space="preserve"> esempio che abbiamo pensato</w:t>
+      </w:r>
+      <w:r>
+        <w:rPr>
+          <w:lang w:val="it-CH"/>
+        </w:rPr>
+        <w:t>, quando il bottone viene premuto, accende il led per 1 secondo, se al termine di questo secondo il bottone è ancora premuto, il led comincia a lampeggiare con una frequenza di 20 millisecondi</w:t>
       </w:r>
       <w:r>
         <w:rPr>
@@ -7260,31 +7355,15 @@
     </w:p>
     <w:p>
       <w:pPr>
-        <w:rPr>
-          <w:lang w:val="it-CH"/>
-        </w:rPr>
-      </w:pPr>
-      <w:r>
-        <w:rPr>
-          <w:lang w:val="it-CH"/>
-        </w:rPr>
-        <w:br w:type="page"/>
-      </w:r>
-    </w:p>
-    <w:p>
-      <w:pPr>
         <w:pStyle w:val="Paragrafoelenco"/>
         <w:rPr>
           <w:lang w:val="it-CH"/>
         </w:rPr>
       </w:pPr>
-      <w:bookmarkStart w:id="13" w:name="_GoBack"/>
-      <w:bookmarkEnd w:id="13"/>
-      <w:r>
-        <w:rPr>
-          <w:lang w:val="it-CH"/>
-        </w:rPr>
-        <w:lastRenderedPageBreak/>
+      <w:r>
+        <w:rPr>
+          <w:lang w:val="it-CH"/>
+        </w:rPr>
         <w:t xml:space="preserve">Adesso entriamo nella parte più sostanziosa del programma: il metodo </w:t>
       </w:r>
       <w:proofErr w:type="spellStart"/>
@@ -7328,7 +7407,19 @@
         <w:rPr>
           <w:lang w:val="it-CH"/>
         </w:rPr>
-        <w:t xml:space="preserve"> è leggere lo stato del bottone:</w:t>
+        <w:t xml:space="preserve"> </w:t>
+      </w:r>
+      <w:r>
+        <w:rPr>
+          <w:lang w:val="it-CH"/>
+        </w:rPr>
+        <w:t>è leggere lo stato del bottone</w:t>
+      </w:r>
+      <w:r>
+        <w:rPr>
+          <w:lang w:val="it-CH"/>
+        </w:rPr>
+        <w:t>:</w:t>
       </w:r>
     </w:p>
     <w:p>
@@ -7447,6 +7538,7 @@
         <w:rPr>
           <w:lang w:val="it-CH"/>
         </w:rPr>
+        <w:lastRenderedPageBreak/>
         <w:t>In fine, se il bottone viene premuto, accendiamo il led per 1 secondo. Se al termine di questo secondo il bottone è ancora premuto, il led comincerà a lampeggiare per 1500 millisecondi con una frequenza di 20 millisecondi. Se invece non è premuto, il led si spegne:</w:t>
       </w:r>
     </w:p>
@@ -8212,7 +8304,7 @@
                 <w:bCs/>
                 <w:noProof/>
               </w:rPr>
-              <w:t>10</w:t>
+              <w:t>9</w:t>
             </w:r>
             <w:r>
               <w:rPr>
@@ -8332,7 +8424,7 @@
         <v:path o:extrusionok="f" gradientshapeok="t" o:connecttype="rect"/>
         <o:lock v:ext="edit" aspectratio="t"/>
       </v:shapetype>
-      <v:shape id="_x0000_i1027" type="#_x0000_t75" alt="Risultati immagini per ATTENZIONE" style="width:5in;height:5in;visibility:visible;mso-wrap-style:square" o:bullet="t">
+      <v:shape id="_x0000_i1035" type="#_x0000_t75" alt="Risultati immagini per ATTENZIONE" style="width:5in;height:5in;visibility:visible;mso-wrap-style:square" o:bullet="t">
         <v:imagedata r:id="rId1" o:title="Risultati immagini per ATTENZIONE"/>
       </v:shape>
     </w:pict>
@@ -11146,7 +11238,7 @@
 </file>
 
 <file path=customXml/itemProps1.xml><?xml version="1.0" encoding="utf-8"?>
-<ds:datastoreItem xmlns:ds="http://schemas.openxmlformats.org/officeDocument/2006/customXml" ds:itemID="{7400E16C-EBF7-4DFC-A800-2495153B2C40}">
+<ds:datastoreItem xmlns:ds="http://schemas.openxmlformats.org/officeDocument/2006/customXml" ds:itemID="{2AE41C43-1EEF-458D-87A6-79FBE6B3B79E}">
   <ds:schemaRefs>
     <ds:schemaRef ds:uri="http://schemas.openxmlformats.org/officeDocument/2006/bibliography"/>
   </ds:schemaRefs>

</xml_diff>

<commit_message>
fix button library doc
</commit_message>
<xml_diff>
--- a/Documentazione/4-Guide_Librerie/Guida_Libreria2_(Pulsante+LED).docx
+++ b/Documentazione/4-Guide_Librerie/Guida_Libreria2_(Pulsante+LED).docx
@@ -3549,49 +3549,16 @@
         <w:rPr>
           <w:lang w:val="it-IT"/>
         </w:rPr>
-        <w:t xml:space="preserve">: indica </w:t>
-      </w:r>
-      <w:proofErr w:type="spellStart"/>
-      <w:r>
-        <w:rPr>
-          <w:highlight w:val="red"/>
+        <w:t xml:space="preserve">: </w:t>
+      </w:r>
+      <w:r>
+        <w:rPr>
           <w:lang w:val="it-IT"/>
         </w:rPr>
-        <w:t>adasdags</w:t>
-      </w:r>
-      <w:proofErr w:type="spellEnd"/>
-      <w:r>
-        <w:rPr>
-          <w:highlight w:val="red"/>
-          <w:lang w:val="it-IT"/>
-        </w:rPr>
-        <w:t xml:space="preserve"> </w:t>
-      </w:r>
-      <w:proofErr w:type="spellStart"/>
-      <w:r>
-        <w:rPr>
-          <w:highlight w:val="red"/>
-          <w:lang w:val="it-IT"/>
-        </w:rPr>
-        <w:t>ouagsd</w:t>
-      </w:r>
-      <w:proofErr w:type="spellEnd"/>
-      <w:r>
-        <w:rPr>
-          <w:highlight w:val="red"/>
-          <w:lang w:val="it-IT"/>
-        </w:rPr>
-        <w:t xml:space="preserve"> </w:t>
-      </w:r>
-      <w:proofErr w:type="spellStart"/>
-      <w:r>
-        <w:rPr>
-          <w:highlight w:val="red"/>
-          <w:lang w:val="it-IT"/>
-        </w:rPr>
-        <w:t>agdsulga</w:t>
-      </w:r>
-      <w:proofErr w:type="spellEnd"/>
+        <w:t>memorizza i millisecondi da quando il bottone è stato premuto</w:t>
+      </w:r>
+      <w:bookmarkStart w:id="11" w:name="_GoBack"/>
+      <w:bookmarkEnd w:id="11"/>
       <w:r>
         <w:rPr>
           <w:lang w:val="it-IT"/>
@@ -4155,11 +4122,11 @@
       <w:pPr>
         <w:pStyle w:val="Titolo1"/>
       </w:pPr>
-      <w:bookmarkStart w:id="11" w:name="_Toc536014728"/>
+      <w:bookmarkStart w:id="12" w:name="_Toc536014728"/>
       <w:r>
         <w:t>Hardware</w:t>
       </w:r>
-      <w:bookmarkEnd w:id="11"/>
+      <w:bookmarkEnd w:id="12"/>
     </w:p>
     <w:p>
       <w:pPr>
@@ -4668,11 +4635,11 @@
       <w:pPr>
         <w:pStyle w:val="Titolo1"/>
       </w:pPr>
-      <w:bookmarkStart w:id="12" w:name="_Toc432909"/>
+      <w:bookmarkStart w:id="13" w:name="_Toc432909"/>
       <w:r>
         <w:t>Software</w:t>
       </w:r>
-      <w:bookmarkEnd w:id="12"/>
+      <w:bookmarkEnd w:id="13"/>
       <w:r>
         <w:t xml:space="preserve"> </w:t>
       </w:r>
@@ -4914,13 +4881,7 @@
         <w:rPr>
           <w:lang w:val="it-CH"/>
         </w:rPr>
-        <w:t xml:space="preserve">istanze </w:t>
-      </w:r>
-      <w:r>
-        <w:rPr>
-          <w:lang w:val="it-CH"/>
-        </w:rPr>
-        <w:t>delle nostre librerie</w:t>
+        <w:t>istanze delle nostre librerie</w:t>
       </w:r>
       <w:r>
         <w:rPr>
@@ -5090,37 +5051,7 @@
         <w:rPr>
           <w:lang w:val="it-CH"/>
         </w:rPr>
-        <w:t>Nel metodo setup richiamiamo i metodi che abbiamo creato nelle librerie</w:t>
-      </w:r>
-      <w:r>
-        <w:rPr>
-          <w:lang w:val="it-CH"/>
-        </w:rPr>
-        <w:t xml:space="preserve"> che si occupa</w:t>
-      </w:r>
-      <w:r>
-        <w:rPr>
-          <w:lang w:val="it-CH"/>
-        </w:rPr>
-        <w:t>no</w:t>
-      </w:r>
-      <w:r>
-        <w:rPr>
-          <w:lang w:val="it-CH"/>
-        </w:rPr>
-        <w:t xml:space="preserve"> di attribuire </w:t>
-      </w:r>
-      <w:r>
-        <w:rPr>
-          <w:lang w:val="it-CH"/>
-        </w:rPr>
-        <w:t>al pin di scrittura del led e a quello di lettura del bottone</w:t>
-      </w:r>
-      <w:r>
-        <w:rPr>
-          <w:lang w:val="it-CH"/>
-        </w:rPr>
-        <w:t xml:space="preserve"> un pin di Digispark:</w:t>
+        <w:t>Nel metodo setup richiamiamo i metodi che abbiamo creato nelle librerie che si occupano di attribuire al pin di scrittura del led e a quello di lettura del bottone un pin di Digispark:</w:t>
       </w:r>
     </w:p>
     <w:p>
@@ -5392,31 +5323,7 @@
         <w:rPr>
           <w:lang w:val="it-CH"/>
         </w:rPr>
-        <w:t xml:space="preserve"> è leggere </w:t>
-      </w:r>
-      <w:r>
-        <w:rPr>
-          <w:lang w:val="it-CH"/>
-        </w:rPr>
-        <w:t>lo stato del bottone</w:t>
-      </w:r>
-      <w:r>
-        <w:rPr>
-          <w:lang w:val="it-CH"/>
-        </w:rPr>
-        <w:t xml:space="preserve"> mem</w:t>
-      </w:r>
-      <w:r>
-        <w:rPr>
-          <w:lang w:val="it-CH"/>
-        </w:rPr>
-        <w:t>orizzarlo in una variabile</w:t>
-      </w:r>
-      <w:r>
-        <w:rPr>
-          <w:lang w:val="it-CH"/>
-        </w:rPr>
-        <w:t>:</w:t>
+        <w:t xml:space="preserve"> è leggere lo stato del bottone memorizzarlo in una variabile:</w:t>
       </w:r>
     </w:p>
     <w:p>
@@ -5520,27 +5427,25 @@
       </w:tr>
     </w:tbl>
     <w:p>
-      <w:bookmarkStart w:id="13" w:name="_GoBack"/>
-      <w:bookmarkEnd w:id="13"/>
-    </w:p>
-    <w:p>
       <w:pPr>
         <w:pStyle w:val="Paragrafoelenco"/>
         <w:rPr>
           <w:lang w:val="it-CH"/>
         </w:rPr>
       </w:pPr>
-      <w:r>
-        <w:rPr>
-          <w:lang w:val="it-CH"/>
-        </w:rPr>
-        <w:t xml:space="preserve">L’ultima parte di codice </w:t>
-      </w:r>
-      <w:r>
-        <w:rPr>
-          <w:lang w:val="it-CH"/>
-        </w:rPr>
-        <w:t xml:space="preserve">controlla se il bottone è premuto o meno, in caso positivo il led </w:t>
+    </w:p>
+    <w:p>
+      <w:pPr>
+        <w:pStyle w:val="Paragrafoelenco"/>
+        <w:rPr>
+          <w:lang w:val="it-CH"/>
+        </w:rPr>
+      </w:pPr>
+      <w:r>
+        <w:rPr>
+          <w:lang w:val="it-CH"/>
+        </w:rPr>
+        <w:t xml:space="preserve">L’ultima parte di codice controlla se il bottone è premuto o meno, in caso positivo il led </w:t>
       </w:r>
       <w:proofErr w:type="spellStart"/>
       <w:r>
@@ -5554,13 +5459,7 @@
         <w:rPr>
           <w:lang w:val="it-CH"/>
         </w:rPr>
-        <w:t>, altrimenti rimarrà spento</w:t>
-      </w:r>
-      <w:r>
-        <w:rPr>
-          <w:lang w:val="it-CH"/>
-        </w:rPr>
-        <w:t>:</w:t>
+        <w:t>, altrimenti rimarrà spento:</w:t>
       </w:r>
     </w:p>
     <w:p>
@@ -5786,19 +5685,15 @@
     </w:tbl>
     <w:p>
       <w:pPr>
-        <w:spacing w:before="160"/>
-        <w:rPr>
-          <w:lang w:val="it-CH"/>
-        </w:rPr>
-      </w:pPr>
-    </w:p>
-    <w:p>
-      <w:pPr>
         <w:pStyle w:val="Paragrafoelenco"/>
-        <w:numPr>
-          <w:ilvl w:val="0"/>
-          <w:numId w:val="15"/>
-        </w:numPr>
+        <w:rPr>
+          <w:lang w:val="it-CH"/>
+        </w:rPr>
+      </w:pPr>
+    </w:p>
+    <w:p>
+      <w:pPr>
+        <w:pStyle w:val="Paragrafoelenco"/>
         <w:rPr>
           <w:lang w:val="it-CH"/>
         </w:rPr>
@@ -6192,6 +6087,7 @@
         <w:rPr>
           <w:lang w:val="it-CH"/>
         </w:rPr>
+        <w:lastRenderedPageBreak/>
         <w:t>Nel metodo setup richiamiamo i metodi che abbiamo creato nelle librerie che si occupano di attribuire al pin di scrittura del led e a quello di lettura del bottone un pin di Digispark:</w:t>
       </w:r>
     </w:p>
@@ -6464,13 +6360,7 @@
         <w:rPr>
           <w:lang w:val="it-CH"/>
         </w:rPr>
-        <w:t xml:space="preserve"> è</w:t>
-      </w:r>
-      <w:r>
-        <w:rPr>
-          <w:lang w:val="it-CH"/>
-        </w:rPr>
-        <w:t xml:space="preserve"> invertire una variabile chiamata </w:t>
+        <w:t xml:space="preserve"> è invertire una variabile chiamata </w:t>
       </w:r>
       <w:proofErr w:type="spellStart"/>
       <w:r>
@@ -6720,25 +6610,7 @@
         <w:rPr>
           <w:lang w:val="it-CH"/>
         </w:rPr>
-        <w:t xml:space="preserve">Il </w:t>
-      </w:r>
-      <w:r>
-        <w:rPr>
-          <w:lang w:val="it-CH"/>
-        </w:rPr>
-        <w:t>terzo</w:t>
-      </w:r>
-      <w:r>
-        <w:rPr>
-          <w:lang w:val="it-CH"/>
-        </w:rPr>
-        <w:t xml:space="preserve"> esempio che abbiamo pensato</w:t>
-      </w:r>
-      <w:r>
-        <w:rPr>
-          <w:lang w:val="it-CH"/>
-        </w:rPr>
-        <w:t>, quando il bottone viene premuto, accende il led per 1 secondo, se al termine di questo secondo il bottone è ancora premuto, il led comincia a lampeggiare con una frequenza di 20 millisecondi</w:t>
+        <w:t>Il terzo esempio che abbiamo pensato, quando il bottone viene premuto, accende il led per 1 secondo, se al termine di questo secondo il bottone è ancora premuto, il led comincia a lampeggiare con una frequenza di 20 millisecondi</w:t>
       </w:r>
       <w:r>
         <w:rPr>
@@ -7355,6 +7227,19 @@
     </w:p>
     <w:p>
       <w:pPr>
+        <w:rPr>
+          <w:lang w:val="it-CH"/>
+        </w:rPr>
+      </w:pPr>
+      <w:r>
+        <w:rPr>
+          <w:lang w:val="it-CH"/>
+        </w:rPr>
+        <w:br w:type="page"/>
+      </w:r>
+    </w:p>
+    <w:p>
+      <w:pPr>
         <w:pStyle w:val="Paragrafoelenco"/>
         <w:rPr>
           <w:lang w:val="it-CH"/>
@@ -7364,6 +7249,7 @@
         <w:rPr>
           <w:lang w:val="it-CH"/>
         </w:rPr>
+        <w:lastRenderedPageBreak/>
         <w:t xml:space="preserve">Adesso entriamo nella parte più sostanziosa del programma: il metodo </w:t>
       </w:r>
       <w:proofErr w:type="spellStart"/>
@@ -7407,19 +7293,7 @@
         <w:rPr>
           <w:lang w:val="it-CH"/>
         </w:rPr>
-        <w:t xml:space="preserve"> </w:t>
-      </w:r>
-      <w:r>
-        <w:rPr>
-          <w:lang w:val="it-CH"/>
-        </w:rPr>
-        <w:t>è leggere lo stato del bottone</w:t>
-      </w:r>
-      <w:r>
-        <w:rPr>
-          <w:lang w:val="it-CH"/>
-        </w:rPr>
-        <w:t>:</w:t>
+        <w:t xml:space="preserve"> è leggere lo stato del bottone:</w:t>
       </w:r>
     </w:p>
     <w:p>
@@ -7538,7 +7412,6 @@
         <w:rPr>
           <w:lang w:val="it-CH"/>
         </w:rPr>
-        <w:lastRenderedPageBreak/>
         <w:t>In fine, se il bottone viene premuto, accendiamo il led per 1 secondo. Se al termine di questo secondo il bottone è ancora premuto, il led comincerà a lampeggiare per 1500 millisecondi con una frequenza di 20 millisecondi. Se invece non è premuto, il led si spegne:</w:t>
       </w:r>
     </w:p>
@@ -8304,7 +8177,7 @@
                 <w:bCs/>
                 <w:noProof/>
               </w:rPr>
-              <w:t>9</w:t>
+              <w:t>7</w:t>
             </w:r>
             <w:r>
               <w:rPr>
@@ -8424,7 +8297,7 @@
         <v:path o:extrusionok="f" gradientshapeok="t" o:connecttype="rect"/>
         <o:lock v:ext="edit" aspectratio="t"/>
       </v:shapetype>
-      <v:shape id="_x0000_i1035" type="#_x0000_t75" alt="Risultati immagini per ATTENZIONE" style="width:5in;height:5in;visibility:visible;mso-wrap-style:square" o:bullet="t">
+      <v:shape id="_x0000_i1027" type="#_x0000_t75" alt="Risultati immagini per ATTENZIONE" style="width:5in;height:5in;visibility:visible;mso-wrap-style:square" o:bullet="t">
         <v:imagedata r:id="rId1" o:title="Risultati immagini per ATTENZIONE"/>
       </v:shape>
     </w:pict>
@@ -11238,7 +11111,7 @@
 </file>
 
 <file path=customXml/itemProps1.xml><?xml version="1.0" encoding="utf-8"?>
-<ds:datastoreItem xmlns:ds="http://schemas.openxmlformats.org/officeDocument/2006/customXml" ds:itemID="{2AE41C43-1EEF-458D-87A6-79FBE6B3B79E}">
+<ds:datastoreItem xmlns:ds="http://schemas.openxmlformats.org/officeDocument/2006/customXml" ds:itemID="{975D9AA2-9EF8-4107-8BA9-43D054914DC9}">
   <ds:schemaRefs>
     <ds:schemaRef ds:uri="http://schemas.openxmlformats.org/officeDocument/2006/bibliography"/>
   </ds:schemaRefs>

</xml_diff>